<commit_message>
Se corrige bug recepcion de equipo caracteres especiales
</commit_message>
<xml_diff>
--- a/models/Solicitud/Os/VEN-FOR-801REV00 RECEPCION DE EQUIPO.docx
+++ b/models/Solicitud/Os/VEN-FOR-801REV00 RECEPCION DE EQUIPO.docx
@@ -274,7 +274,7 @@
                 <w:b/>
                 <w:bCs/>
               </w:rPr>
-              <w:t>31-10-2023</w:t>
+              <w:t>16-02-2024</w:t>
             </w:r>
           </w:p>
         </w:tc>
@@ -391,7 +391,7 @@
                 <w:b/>
                 <w:bCs/>
               </w:rPr>
-              <w:t>prueba ti</w:t>
+              <w:t>Julian Cándido Espinosa Trinidad</w:t>
             </w:r>
           </w:p>
         </w:tc>
@@ -466,7 +466,7 @@
                 <w:b/>
                 <w:bCs/>
               </w:rPr>
-              <w:t>cprueba ti</w:t>
+              <w:t>Ciudad de México</w:t>
             </w:r>
           </w:p>
         </w:tc>
@@ -570,7 +570,7 @@
                 <w:b/>
                 <w:bCs/>
               </w:rPr>
-              <w:t>prueba ti</w:t>
+              <w:t>Angela Espinosa Trinidad</w:t>
             </w:r>
           </w:p>
         </w:tc>
@@ -631,7 +631,7 @@
                 <w:b/>
                 <w:bCs/>
               </w:rPr>
-              <w:t>ramon.olea@splittel.com</w:t>
+              <w:t>aaron.cuevas@splittel.com</w:t>
             </w:r>
           </w:p>
         </w:tc>
@@ -706,7 +706,7 @@
                 <w:b/>
                 <w:bCs/>
               </w:rPr>
-              <w:t>34543545</w:t>
+              <w:t>4421917076</w:t>
             </w:r>
           </w:p>
         </w:tc>
@@ -842,7 +842,7 @@
                 <w:b/>
                 <w:bCs/>
               </w:rPr>
-              <w:t>Reparación</w:t>
+              <w:t>Calibración</w:t>
             </w:r>
           </w:p>
         </w:tc>
@@ -1037,7 +1037,7 @@
                 <w:b/>
                 <w:bCs/>
               </w:rPr>
-              <w:t>prueba ti</w:t>
+              <w:t>Wandel &amp; goltermann</w:t>
             </w:r>
           </w:p>
         </w:tc>
@@ -1103,7 +1103,7 @@
                 <w:b/>
                 <w:bCs/>
               </w:rPr>
-              <w:t>prueba ti</w:t>
+              <w:t>OLP_15B</w:t>
             </w:r>
           </w:p>
         </w:tc>
@@ -1171,7 +1171,7 @@
                 <w:b/>
                 <w:bCs/>
               </w:rPr>
-              <w:t>4ggfgfg</w:t>
+              <w:t>BG-0156</w:t>
             </w:r>
           </w:p>
         </w:tc>
@@ -1260,7 +1260,7 @@
           <w:b/>
           <w:bCs/>
         </w:rPr>
-        <w:t>prueba ti</w:t>
+        <w:t>aaaaa</w:t>
       </w:r>
     </w:p>
     <w:p>
@@ -1463,7 +1463,7 @@
                 <w:b/>
                 <w:bCs/>
               </w:rPr>
-              <w:t>1</w:t>
+              <w:t/>
             </w:r>
           </w:p>
         </w:tc>
@@ -1490,7 +1490,7 @@
                 <w:b/>
                 <w:bCs/>
               </w:rPr>
-              <w:t>dsfsd</w:t>
+              <w:t/>
             </w:r>
           </w:p>
         </w:tc>
@@ -1517,7 +1517,7 @@
                 <w:b/>
                 <w:bCs/>
               </w:rPr>
-              <w:t>prueba ti</w:t>
+              <w:t/>
             </w:r>
           </w:p>
         </w:tc>
@@ -2749,7 +2749,7 @@
                 <w:b/>
                 <w:bCs/>
               </w:rPr>
-              <w:t>prueba ti</w:t>
+              <w:t>DHL</w:t>
             </w:r>
           </w:p>
         </w:tc>
@@ -2813,7 +2813,7 @@
                 <w:b/>
                 <w:bCs/>
               </w:rPr>
-              <w:t>dsfdsf59295</w:t>
+              <w:t>4680956733</w:t>
             </w:r>
           </w:p>
         </w:tc>

</xml_diff>

<commit_message>
Revert "Se corrige bug recepcion de equipo caracteres especiales"
This reverts commit 8cd670fbfc7896f19bdbc9122ec8bf4729d084a0.
</commit_message>
<xml_diff>
--- a/models/Solicitud/Os/VEN-FOR-801REV00 RECEPCION DE EQUIPO.docx
+++ b/models/Solicitud/Os/VEN-FOR-801REV00 RECEPCION DE EQUIPO.docx
@@ -274,7 +274,7 @@
                 <w:b/>
                 <w:bCs/>
               </w:rPr>
-              <w:t>16-02-2024</w:t>
+              <w:t>31-10-2023</w:t>
             </w:r>
           </w:p>
         </w:tc>
@@ -391,7 +391,7 @@
                 <w:b/>
                 <w:bCs/>
               </w:rPr>
-              <w:t>Julian Cándido Espinosa Trinidad</w:t>
+              <w:t>prueba ti</w:t>
             </w:r>
           </w:p>
         </w:tc>
@@ -466,7 +466,7 @@
                 <w:b/>
                 <w:bCs/>
               </w:rPr>
-              <w:t>Ciudad de México</w:t>
+              <w:t>cprueba ti</w:t>
             </w:r>
           </w:p>
         </w:tc>
@@ -570,7 +570,7 @@
                 <w:b/>
                 <w:bCs/>
               </w:rPr>
-              <w:t>Angela Espinosa Trinidad</w:t>
+              <w:t>prueba ti</w:t>
             </w:r>
           </w:p>
         </w:tc>
@@ -631,7 +631,7 @@
                 <w:b/>
                 <w:bCs/>
               </w:rPr>
-              <w:t>aaron.cuevas@splittel.com</w:t>
+              <w:t>ramon.olea@splittel.com</w:t>
             </w:r>
           </w:p>
         </w:tc>
@@ -706,7 +706,7 @@
                 <w:b/>
                 <w:bCs/>
               </w:rPr>
-              <w:t>4421917076</w:t>
+              <w:t>34543545</w:t>
             </w:r>
           </w:p>
         </w:tc>
@@ -842,7 +842,7 @@
                 <w:b/>
                 <w:bCs/>
               </w:rPr>
-              <w:t>Calibración</w:t>
+              <w:t>Reparación</w:t>
             </w:r>
           </w:p>
         </w:tc>
@@ -1037,7 +1037,7 @@
                 <w:b/>
                 <w:bCs/>
               </w:rPr>
-              <w:t>Wandel &amp; goltermann</w:t>
+              <w:t>prueba ti</w:t>
             </w:r>
           </w:p>
         </w:tc>
@@ -1103,7 +1103,7 @@
                 <w:b/>
                 <w:bCs/>
               </w:rPr>
-              <w:t>OLP_15B</w:t>
+              <w:t>prueba ti</w:t>
             </w:r>
           </w:p>
         </w:tc>
@@ -1171,7 +1171,7 @@
                 <w:b/>
                 <w:bCs/>
               </w:rPr>
-              <w:t>BG-0156</w:t>
+              <w:t>4ggfgfg</w:t>
             </w:r>
           </w:p>
         </w:tc>
@@ -1260,7 +1260,7 @@
           <w:b/>
           <w:bCs/>
         </w:rPr>
-        <w:t>aaaaa</w:t>
+        <w:t>prueba ti</w:t>
       </w:r>
     </w:p>
     <w:p>
@@ -1463,7 +1463,7 @@
                 <w:b/>
                 <w:bCs/>
               </w:rPr>
-              <w:t/>
+              <w:t>1</w:t>
             </w:r>
           </w:p>
         </w:tc>
@@ -1490,7 +1490,7 @@
                 <w:b/>
                 <w:bCs/>
               </w:rPr>
-              <w:t/>
+              <w:t>dsfsd</w:t>
             </w:r>
           </w:p>
         </w:tc>
@@ -1517,7 +1517,7 @@
                 <w:b/>
                 <w:bCs/>
               </w:rPr>
-              <w:t/>
+              <w:t>prueba ti</w:t>
             </w:r>
           </w:p>
         </w:tc>
@@ -2749,7 +2749,7 @@
                 <w:b/>
                 <w:bCs/>
               </w:rPr>
-              <w:t>DHL</w:t>
+              <w:t>prueba ti</w:t>
             </w:r>
           </w:p>
         </w:tc>
@@ -2813,7 +2813,7 @@
                 <w:b/>
                 <w:bCs/>
               </w:rPr>
-              <w:t>4680956733</w:t>
+              <w:t>dsfdsf59295</w:t>
             </w:r>
           </w:p>
         </w:tc>

</xml_diff>